<commit_message>
finished fixing all figures, tables, and sups
</commit_message>
<xml_diff>
--- a/Data_Files/Table2_ROS_GO.docx
+++ b/Data_Files/Table2_ROS_GO.docx
@@ -14,23 +14,7 @@
           <w:b/>
           <w:bCs/>
         </w:rPr>
-        <w:t xml:space="preserve">Table </w:t>
-      </w:r>
-      <w:r>
-        <w:rPr>
-          <w:rFonts w:ascii="Times New Roman" w:hAnsi="Times New Roman" w:cs="Times New Roman"/>
-          <w:b/>
-          <w:bCs/>
-        </w:rPr>
-        <w:t>2</w:t>
-      </w:r>
-      <w:r>
-        <w:rPr>
-          <w:rFonts w:ascii="Times New Roman" w:hAnsi="Times New Roman" w:cs="Times New Roman"/>
-          <w:b/>
-          <w:bCs/>
-        </w:rPr>
-        <w:t xml:space="preserve">. </w:t>
+        <w:t xml:space="preserve">Table 2. </w:t>
       </w:r>
       <w:r>
         <w:rPr>
@@ -72,35 +56,7 @@
         <w:rPr>
           <w:rFonts w:ascii="Times New Roman" w:hAnsi="Times New Roman" w:cs="Times New Roman"/>
         </w:rPr>
-        <w:t>represented following starvation in (</w:t>
-      </w:r>
-      <w:r>
-        <w:rPr>
-          <w:rFonts w:ascii="Times New Roman" w:hAnsi="Times New Roman" w:cs="Times New Roman"/>
-          <w:b/>
-          <w:bCs/>
-        </w:rPr>
-        <w:t>A</w:t>
-      </w:r>
-      <w:r>
-        <w:rPr>
-          <w:rFonts w:ascii="Times New Roman" w:hAnsi="Times New Roman" w:cs="Times New Roman"/>
-        </w:rPr>
-        <w:t>) aposymbiotic and (</w:t>
-      </w:r>
-      <w:r>
-        <w:rPr>
-          <w:rFonts w:ascii="Times New Roman" w:hAnsi="Times New Roman" w:cs="Times New Roman"/>
-          <w:b/>
-          <w:bCs/>
-        </w:rPr>
-        <w:t>B</w:t>
-      </w:r>
-      <w:r>
-        <w:rPr>
-          <w:rFonts w:ascii="Times New Roman" w:hAnsi="Times New Roman" w:cs="Times New Roman"/>
-        </w:rPr>
-        <w:t xml:space="preserve">) symbiotic Aiptasia. </w:t>
+        <w:t xml:space="preserve">represented following starvation in aposymbiotic and symbiotic Aiptasia. </w:t>
       </w:r>
     </w:p>
     <w:p>
@@ -127,41 +83,198 @@
       <w:tr>
         <w:tc>
           <w:tcPr>
+            <w:tcW w:w="1705" w:type="dxa"/>
+            <w:shd w:val="clear" w:color="auto" w:fill="D0CECE" w:themeFill="background2" w:themeFillShade="E6"/>
+            <w:vAlign w:val="bottom"/>
+          </w:tcPr>
+          <w:p>
+            <w:pPr>
+              <w:rPr>
+                <w:rFonts w:ascii="Arial" w:hAnsi="Arial" w:cs="Arial"/>
+                <w:b/>
+                <w:bCs/>
+                <w:sz w:val="22"/>
+                <w:szCs w:val="22"/>
+              </w:rPr>
+            </w:pPr>
+            <w:r>
+              <w:rPr>
+                <w:rFonts w:ascii="Arial" w:hAnsi="Arial" w:cs="Arial"/>
+                <w:b/>
+                <w:bCs/>
+                <w:sz w:val="22"/>
+                <w:szCs w:val="22"/>
+              </w:rPr>
+              <w:t>GO Term</w:t>
+            </w:r>
+          </w:p>
+        </w:tc>
+        <w:tc>
+          <w:tcPr>
+            <w:tcW w:w="3325" w:type="dxa"/>
+            <w:shd w:val="clear" w:color="auto" w:fill="D0CECE" w:themeFill="background2" w:themeFillShade="E6"/>
+            <w:vAlign w:val="bottom"/>
+          </w:tcPr>
+          <w:p>
+            <w:pPr>
+              <w:rPr>
+                <w:rFonts w:ascii="Arial" w:hAnsi="Arial" w:cs="Arial"/>
+                <w:b/>
+                <w:bCs/>
+                <w:sz w:val="22"/>
+                <w:szCs w:val="22"/>
+              </w:rPr>
+            </w:pPr>
+            <w:r>
+              <w:rPr>
+                <w:rFonts w:ascii="Arial" w:hAnsi="Arial" w:cs="Arial"/>
+                <w:b/>
+                <w:bCs/>
+                <w:sz w:val="22"/>
+                <w:szCs w:val="22"/>
+              </w:rPr>
+              <w:t>Name</w:t>
+            </w:r>
+          </w:p>
+        </w:tc>
+        <w:tc>
+          <w:tcPr>
+            <w:tcW w:w="1430" w:type="dxa"/>
+            <w:shd w:val="clear" w:color="auto" w:fill="D0CECE" w:themeFill="background2" w:themeFillShade="E6"/>
+            <w:vAlign w:val="bottom"/>
+          </w:tcPr>
+          <w:p>
+            <w:pPr>
+              <w:rPr>
+                <w:rFonts w:ascii="Arial" w:hAnsi="Arial" w:cs="Arial"/>
+                <w:b/>
+                <w:bCs/>
+                <w:sz w:val="22"/>
+                <w:szCs w:val="22"/>
+              </w:rPr>
+            </w:pPr>
+            <w:r>
+              <w:rPr>
+                <w:rFonts w:ascii="Arial" w:hAnsi="Arial" w:cs="Arial"/>
+                <w:b/>
+                <w:bCs/>
+                <w:sz w:val="22"/>
+                <w:szCs w:val="22"/>
+              </w:rPr>
+              <w:t>Delta Rank Value</w:t>
+            </w:r>
+          </w:p>
+        </w:tc>
+        <w:tc>
+          <w:tcPr>
+            <w:tcW w:w="1379" w:type="dxa"/>
+            <w:shd w:val="clear" w:color="auto" w:fill="D0CECE" w:themeFill="background2" w:themeFillShade="E6"/>
+            <w:vAlign w:val="bottom"/>
+          </w:tcPr>
+          <w:p>
+            <w:pPr>
+              <w:rPr>
+                <w:rFonts w:ascii="Arial" w:hAnsi="Arial" w:cs="Arial"/>
+                <w:b/>
+                <w:bCs/>
+                <w:sz w:val="22"/>
+                <w:szCs w:val="22"/>
+              </w:rPr>
+            </w:pPr>
+            <w:r>
+              <w:rPr>
+                <w:rFonts w:ascii="Arial" w:hAnsi="Arial" w:cs="Arial"/>
+                <w:b/>
+                <w:bCs/>
+                <w:sz w:val="22"/>
+                <w:szCs w:val="22"/>
+              </w:rPr>
+              <w:t>P-value</w:t>
+            </w:r>
+          </w:p>
+        </w:tc>
+        <w:tc>
+          <w:tcPr>
+            <w:tcW w:w="1511" w:type="dxa"/>
+            <w:shd w:val="clear" w:color="auto" w:fill="D0CECE" w:themeFill="background2" w:themeFillShade="E6"/>
+            <w:vAlign w:val="bottom"/>
+          </w:tcPr>
+          <w:p>
+            <w:pPr>
+              <w:rPr>
+                <w:rFonts w:ascii="Arial" w:hAnsi="Arial" w:cs="Arial"/>
+                <w:b/>
+                <w:bCs/>
+                <w:sz w:val="22"/>
+                <w:szCs w:val="22"/>
+              </w:rPr>
+            </w:pPr>
+            <w:r>
+              <w:rPr>
+                <w:rFonts w:ascii="Arial" w:hAnsi="Arial" w:cs="Arial"/>
+                <w:b/>
+                <w:bCs/>
+                <w:sz w:val="22"/>
+                <w:szCs w:val="22"/>
+              </w:rPr>
+              <w:t>P-adjusted Value</w:t>
+            </w:r>
+          </w:p>
+        </w:tc>
+      </w:tr>
+      <w:tr>
+        <w:tc>
+          <w:tcPr>
             <w:tcW w:w="9350" w:type="dxa"/>
             <w:gridSpan w:val="5"/>
-            <w:shd w:val="clear" w:color="auto" w:fill="E7E6E6" w:themeFill="background2"/>
-            <w:vAlign w:val="bottom"/>
-          </w:tcPr>
-          <w:p>
-            <w:pPr>
-              <w:pStyle w:val="ListParagraph"/>
-              <w:numPr>
-                <w:ilvl w:val="0"/>
-                <w:numId w:val="1"/>
-              </w:numPr>
-              <w:rPr>
-                <w:rFonts w:ascii="Arial" w:hAnsi="Arial" w:cs="Arial"/>
-                <w:b/>
-                <w:bCs/>
-                <w:sz w:val="22"/>
-                <w:szCs w:val="22"/>
-              </w:rPr>
-            </w:pPr>
-            <w:r>
-              <w:rPr>
-                <w:rFonts w:ascii="Arial" w:hAnsi="Arial" w:cs="Arial"/>
-                <w:b/>
-                <w:bCs/>
-                <w:sz w:val="22"/>
-                <w:szCs w:val="22"/>
-              </w:rPr>
-              <w:t>Ros Response</w:t>
-            </w:r>
-            <w:r>
-              <w:rPr>
-                <w:rFonts w:ascii="Arial" w:hAnsi="Arial" w:cs="Arial"/>
-                <w:b/>
-                <w:bCs/>
+            <w:vAlign w:val="bottom"/>
+          </w:tcPr>
+          <w:p>
+            <w:pPr>
+              <w:jc w:val="center"/>
+              <w:rPr>
+                <w:rFonts w:ascii="Arial" w:hAnsi="Arial" w:cs="Arial"/>
+                <w:i/>
+                <w:iCs/>
+                <w:sz w:val="22"/>
+                <w:szCs w:val="22"/>
+              </w:rPr>
+            </w:pPr>
+            <w:r>
+              <w:rPr>
+                <w:rFonts w:ascii="Arial" w:hAnsi="Arial" w:cs="Arial"/>
+                <w:i/>
+                <w:iCs/>
+                <w:sz w:val="22"/>
+                <w:szCs w:val="22"/>
+              </w:rPr>
+              <w:t>R</w:t>
+            </w:r>
+            <w:r>
+              <w:rPr>
+                <w:rFonts w:ascii="Arial" w:hAnsi="Arial" w:cs="Arial"/>
+                <w:i/>
+                <w:iCs/>
+                <w:sz w:val="22"/>
+                <w:szCs w:val="22"/>
+              </w:rPr>
+              <w:t>OS</w:t>
+            </w:r>
+            <w:r>
+              <w:rPr>
+                <w:rFonts w:ascii="Arial" w:hAnsi="Arial" w:cs="Arial"/>
+                <w:i/>
+                <w:iCs/>
+                <w:sz w:val="22"/>
+                <w:szCs w:val="22"/>
+              </w:rPr>
+              <w:t xml:space="preserve"> Response</w:t>
+            </w:r>
+            <w:r>
+              <w:rPr>
+                <w:rFonts w:ascii="Arial" w:hAnsi="Arial" w:cs="Arial"/>
+                <w:i/>
+                <w:iCs/>
                 <w:color w:val="000000"/>
                 <w:sz w:val="22"/>
                 <w:szCs w:val="22"/>
@@ -175,27 +288,64 @@
         <w:tc>
           <w:tcPr>
             <w:tcW w:w="1705" w:type="dxa"/>
-            <w:vAlign w:val="bottom"/>
-          </w:tcPr>
-          <w:p>
-            <w:pPr>
-              <w:rPr>
-                <w:rFonts w:ascii="Arial" w:hAnsi="Arial" w:cs="Arial"/>
-                <w:b/>
-                <w:bCs/>
-                <w:sz w:val="22"/>
-                <w:szCs w:val="22"/>
-              </w:rPr>
-            </w:pPr>
-            <w:r>
-              <w:rPr>
-                <w:rFonts w:ascii="Arial" w:hAnsi="Arial" w:cs="Arial"/>
-                <w:b/>
-                <w:bCs/>
-                <w:sz w:val="22"/>
-                <w:szCs w:val="22"/>
-              </w:rPr>
-              <w:t>GO Term</w:t>
+            <w:shd w:val="clear" w:color="auto" w:fill="D0CECE" w:themeFill="background2" w:themeFillShade="E6"/>
+            <w:vAlign w:val="bottom"/>
+          </w:tcPr>
+          <w:p>
+            <w:pPr>
+              <w:rPr>
+                <w:rFonts w:ascii="Arial" w:hAnsi="Arial" w:cs="Arial"/>
+                <w:color w:val="000000"/>
+                <w:sz w:val="22"/>
+                <w:szCs w:val="22"/>
+              </w:rPr>
+            </w:pPr>
+            <w:r>
+              <w:rPr>
+                <w:rFonts w:ascii="Arial" w:hAnsi="Arial" w:cs="Arial"/>
+                <w:color w:val="000000"/>
+                <w:sz w:val="22"/>
+                <w:szCs w:val="22"/>
+              </w:rPr>
+              <w:t>GO:0000303;</w:t>
+            </w:r>
+          </w:p>
+          <w:p>
+            <w:pPr>
+              <w:rPr>
+                <w:rFonts w:ascii="Arial" w:hAnsi="Arial" w:cs="Arial"/>
+                <w:color w:val="000000"/>
+                <w:sz w:val="22"/>
+                <w:szCs w:val="22"/>
+              </w:rPr>
+            </w:pPr>
+            <w:r>
+              <w:rPr>
+                <w:rFonts w:ascii="Arial" w:hAnsi="Arial" w:cs="Arial"/>
+                <w:color w:val="000000"/>
+                <w:sz w:val="22"/>
+                <w:szCs w:val="22"/>
+              </w:rPr>
+              <w:t>GO:0019430;</w:t>
+            </w:r>
+          </w:p>
+          <w:p>
+            <w:pPr>
+              <w:rPr>
+                <w:rFonts w:ascii="Arial" w:hAnsi="Arial" w:cs="Arial"/>
+                <w:color w:val="000000"/>
+                <w:sz w:val="22"/>
+                <w:szCs w:val="22"/>
+              </w:rPr>
+            </w:pPr>
+            <w:r>
+              <w:rPr>
+                <w:rFonts w:ascii="Arial" w:hAnsi="Arial" w:cs="Arial"/>
+                <w:color w:val="000000"/>
+                <w:sz w:val="22"/>
+                <w:szCs w:val="22"/>
+              </w:rPr>
+              <w:t>GO:0071451</w:t>
             </w:r>
           </w:p>
         </w:tc>
@@ -208,21 +358,19 @@
             <w:pPr>
               <w:rPr>
                 <w:rFonts w:ascii="Arial" w:hAnsi="Arial" w:cs="Arial"/>
-                <w:b/>
-                <w:bCs/>
-                <w:sz w:val="22"/>
-                <w:szCs w:val="22"/>
-              </w:rPr>
-            </w:pPr>
-            <w:r>
-              <w:rPr>
-                <w:rFonts w:ascii="Arial" w:hAnsi="Arial" w:cs="Arial"/>
-                <w:b/>
-                <w:bCs/>
-                <w:sz w:val="22"/>
-                <w:szCs w:val="22"/>
-              </w:rPr>
-              <w:t>Name</w:t>
+                <w:color w:val="000000"/>
+                <w:sz w:val="22"/>
+                <w:szCs w:val="22"/>
+              </w:rPr>
+            </w:pPr>
+            <w:r>
+              <w:rPr>
+                <w:rFonts w:ascii="Arial" w:hAnsi="Arial" w:cs="Arial"/>
+                <w:color w:val="000000"/>
+                <w:sz w:val="22"/>
+                <w:szCs w:val="22"/>
+              </w:rPr>
+              <w:t>response to superoxide</w:t>
             </w:r>
           </w:p>
         </w:tc>
@@ -235,21 +383,19 @@
             <w:pPr>
               <w:rPr>
                 <w:rFonts w:ascii="Arial" w:hAnsi="Arial" w:cs="Arial"/>
-                <w:b/>
-                <w:bCs/>
-                <w:sz w:val="22"/>
-                <w:szCs w:val="22"/>
-              </w:rPr>
-            </w:pPr>
-            <w:r>
-              <w:rPr>
-                <w:rFonts w:ascii="Arial" w:hAnsi="Arial" w:cs="Arial"/>
-                <w:b/>
-                <w:bCs/>
-                <w:sz w:val="22"/>
-                <w:szCs w:val="22"/>
-              </w:rPr>
-              <w:t>Delta Rank Value</w:t>
+                <w:color w:val="000000"/>
+                <w:sz w:val="22"/>
+                <w:szCs w:val="22"/>
+              </w:rPr>
+            </w:pPr>
+            <w:r>
+              <w:rPr>
+                <w:rFonts w:ascii="Arial" w:hAnsi="Arial" w:cs="Arial"/>
+                <w:color w:val="000000"/>
+                <w:sz w:val="22"/>
+                <w:szCs w:val="22"/>
+              </w:rPr>
+              <w:t>-3828</w:t>
             </w:r>
           </w:p>
         </w:tc>
@@ -262,21 +408,19 @@
             <w:pPr>
               <w:rPr>
                 <w:rFonts w:ascii="Arial" w:hAnsi="Arial" w:cs="Arial"/>
-                <w:b/>
-                <w:bCs/>
-                <w:sz w:val="22"/>
-                <w:szCs w:val="22"/>
-              </w:rPr>
-            </w:pPr>
-            <w:r>
-              <w:rPr>
-                <w:rFonts w:ascii="Arial" w:hAnsi="Arial" w:cs="Arial"/>
-                <w:b/>
-                <w:bCs/>
-                <w:sz w:val="22"/>
-                <w:szCs w:val="22"/>
-              </w:rPr>
-              <w:t>P-value</w:t>
+                <w:color w:val="000000"/>
+                <w:sz w:val="22"/>
+                <w:szCs w:val="22"/>
+              </w:rPr>
+            </w:pPr>
+            <w:r>
+              <w:rPr>
+                <w:rFonts w:ascii="Arial" w:hAnsi="Arial" w:cs="Arial"/>
+                <w:color w:val="000000"/>
+                <w:sz w:val="22"/>
+                <w:szCs w:val="22"/>
+              </w:rPr>
+              <w:t>0.00077273</w:t>
             </w:r>
           </w:p>
         </w:tc>
@@ -289,21 +433,19 @@
             <w:pPr>
               <w:rPr>
                 <w:rFonts w:ascii="Arial" w:hAnsi="Arial" w:cs="Arial"/>
-                <w:b/>
-                <w:bCs/>
-                <w:sz w:val="22"/>
-                <w:szCs w:val="22"/>
-              </w:rPr>
-            </w:pPr>
-            <w:r>
-              <w:rPr>
-                <w:rFonts w:ascii="Arial" w:hAnsi="Arial" w:cs="Arial"/>
-                <w:b/>
-                <w:bCs/>
-                <w:sz w:val="22"/>
-                <w:szCs w:val="22"/>
-              </w:rPr>
-              <w:t>P-adjusted Value</w:t>
+                <w:color w:val="000000"/>
+                <w:sz w:val="22"/>
+                <w:szCs w:val="22"/>
+              </w:rPr>
+            </w:pPr>
+            <w:r>
+              <w:rPr>
+                <w:rFonts w:ascii="Arial" w:hAnsi="Arial" w:cs="Arial"/>
+                <w:color w:val="000000"/>
+                <w:sz w:val="22"/>
+                <w:szCs w:val="22"/>
+              </w:rPr>
+              <w:t>0.00745429</w:t>
             </w:r>
           </w:p>
         </w:tc>
@@ -312,63 +454,26 @@
         <w:tc>
           <w:tcPr>
             <w:tcW w:w="1705" w:type="dxa"/>
-            <w:vAlign w:val="bottom"/>
-          </w:tcPr>
-          <w:p>
-            <w:pPr>
-              <w:rPr>
-                <w:rFonts w:ascii="Arial" w:hAnsi="Arial" w:cs="Arial"/>
-                <w:color w:val="000000"/>
-                <w:sz w:val="22"/>
-                <w:szCs w:val="22"/>
-              </w:rPr>
-            </w:pPr>
-            <w:r>
-              <w:rPr>
-                <w:rFonts w:ascii="Arial" w:hAnsi="Arial" w:cs="Arial"/>
-                <w:color w:val="000000"/>
-                <w:sz w:val="22"/>
-                <w:szCs w:val="22"/>
-              </w:rPr>
-              <w:t>GO:0000303;</w:t>
-            </w:r>
-          </w:p>
-          <w:p>
-            <w:pPr>
-              <w:rPr>
-                <w:rFonts w:ascii="Arial" w:hAnsi="Arial" w:cs="Arial"/>
-                <w:color w:val="000000"/>
-                <w:sz w:val="22"/>
-                <w:szCs w:val="22"/>
-              </w:rPr>
-            </w:pPr>
-            <w:r>
-              <w:rPr>
-                <w:rFonts w:ascii="Arial" w:hAnsi="Arial" w:cs="Arial"/>
-                <w:color w:val="000000"/>
-                <w:sz w:val="22"/>
-                <w:szCs w:val="22"/>
-              </w:rPr>
-              <w:t>GO:0019430;</w:t>
-            </w:r>
-          </w:p>
-          <w:p>
-            <w:pPr>
-              <w:rPr>
-                <w:rFonts w:ascii="Arial" w:hAnsi="Arial" w:cs="Arial"/>
-                <w:color w:val="000000"/>
-                <w:sz w:val="22"/>
-                <w:szCs w:val="22"/>
-              </w:rPr>
-            </w:pPr>
-            <w:r>
-              <w:rPr>
-                <w:rFonts w:ascii="Arial" w:hAnsi="Arial" w:cs="Arial"/>
-                <w:color w:val="000000"/>
-                <w:sz w:val="22"/>
-                <w:szCs w:val="22"/>
-              </w:rPr>
-              <w:t>GO:0071451</w:t>
+            <w:shd w:val="clear" w:color="auto" w:fill="D0CECE" w:themeFill="background2" w:themeFillShade="E6"/>
+            <w:vAlign w:val="bottom"/>
+          </w:tcPr>
+          <w:p>
+            <w:pPr>
+              <w:rPr>
+                <w:rFonts w:ascii="Arial" w:hAnsi="Arial" w:cs="Arial"/>
+                <w:color w:val="000000"/>
+                <w:sz w:val="22"/>
+                <w:szCs w:val="22"/>
+              </w:rPr>
+            </w:pPr>
+            <w:r>
+              <w:rPr>
+                <w:rFonts w:ascii="Arial" w:hAnsi="Arial" w:cs="Arial"/>
+                <w:color w:val="000000"/>
+                <w:sz w:val="22"/>
+                <w:szCs w:val="22"/>
+              </w:rPr>
+              <w:t>GO:0072593</w:t>
             </w:r>
           </w:p>
         </w:tc>
@@ -393,7 +498,7 @@
                 <w:sz w:val="22"/>
                 <w:szCs w:val="22"/>
               </w:rPr>
-              <w:t>response to superoxide</w:t>
+              <w:t>reactive oxygen species metabolic process</w:t>
             </w:r>
           </w:p>
         </w:tc>
@@ -418,7 +523,7 @@
                 <w:sz w:val="22"/>
                 <w:szCs w:val="22"/>
               </w:rPr>
-              <w:t>-3828</w:t>
+              <w:t>-1186</w:t>
             </w:r>
           </w:p>
         </w:tc>
@@ -443,7 +548,7 @@
                 <w:sz w:val="22"/>
                 <w:szCs w:val="22"/>
               </w:rPr>
-              <w:t>0.00077273</w:t>
+              <w:t>0.01328871</w:t>
             </w:r>
           </w:p>
         </w:tc>
@@ -468,7 +573,7 @@
                 <w:sz w:val="22"/>
                 <w:szCs w:val="22"/>
               </w:rPr>
-              <w:t>0.00745429</w:t>
+              <w:t>0.06626742</w:t>
             </w:r>
           </w:p>
         </w:tc>
@@ -476,210 +581,63 @@
       <w:tr>
         <w:tc>
           <w:tcPr>
-            <w:tcW w:w="1705" w:type="dxa"/>
-            <w:vAlign w:val="bottom"/>
-          </w:tcPr>
-          <w:p>
-            <w:pPr>
-              <w:rPr>
-                <w:rFonts w:ascii="Arial" w:hAnsi="Arial" w:cs="Arial"/>
-                <w:color w:val="000000"/>
-                <w:sz w:val="22"/>
-                <w:szCs w:val="22"/>
-              </w:rPr>
-            </w:pPr>
-            <w:r>
-              <w:rPr>
-                <w:rFonts w:ascii="Arial" w:hAnsi="Arial" w:cs="Arial"/>
-                <w:color w:val="000000"/>
-                <w:sz w:val="22"/>
-                <w:szCs w:val="22"/>
-              </w:rPr>
-              <w:t>GO:0072593</w:t>
-            </w:r>
-          </w:p>
-        </w:tc>
-        <w:tc>
-          <w:tcPr>
-            <w:tcW w:w="3325" w:type="dxa"/>
-            <w:vAlign w:val="bottom"/>
-          </w:tcPr>
-          <w:p>
-            <w:pPr>
-              <w:rPr>
-                <w:rFonts w:ascii="Arial" w:hAnsi="Arial" w:cs="Arial"/>
-                <w:color w:val="000000"/>
-                <w:sz w:val="22"/>
-                <w:szCs w:val="22"/>
-              </w:rPr>
-            </w:pPr>
-            <w:r>
-              <w:rPr>
-                <w:rFonts w:ascii="Arial" w:hAnsi="Arial" w:cs="Arial"/>
-                <w:color w:val="000000"/>
-                <w:sz w:val="22"/>
-                <w:szCs w:val="22"/>
-              </w:rPr>
-              <w:t>reactive oxygen species metabolic process</w:t>
-            </w:r>
-          </w:p>
-        </w:tc>
-        <w:tc>
-          <w:tcPr>
-            <w:tcW w:w="1430" w:type="dxa"/>
-            <w:vAlign w:val="bottom"/>
-          </w:tcPr>
-          <w:p>
-            <w:pPr>
-              <w:rPr>
-                <w:rFonts w:ascii="Arial" w:hAnsi="Arial" w:cs="Arial"/>
-                <w:color w:val="000000"/>
-                <w:sz w:val="22"/>
-                <w:szCs w:val="22"/>
-              </w:rPr>
-            </w:pPr>
-            <w:r>
-              <w:rPr>
-                <w:rFonts w:ascii="Arial" w:hAnsi="Arial" w:cs="Arial"/>
-                <w:color w:val="000000"/>
-                <w:sz w:val="22"/>
-                <w:szCs w:val="22"/>
-              </w:rPr>
-              <w:t>-1186</w:t>
-            </w:r>
-          </w:p>
-        </w:tc>
-        <w:tc>
-          <w:tcPr>
-            <w:tcW w:w="1379" w:type="dxa"/>
-            <w:vAlign w:val="bottom"/>
-          </w:tcPr>
-          <w:p>
-            <w:pPr>
-              <w:rPr>
-                <w:rFonts w:ascii="Arial" w:hAnsi="Arial" w:cs="Arial"/>
-                <w:color w:val="000000"/>
-                <w:sz w:val="22"/>
-                <w:szCs w:val="22"/>
-              </w:rPr>
-            </w:pPr>
-            <w:r>
-              <w:rPr>
-                <w:rFonts w:ascii="Arial" w:hAnsi="Arial" w:cs="Arial"/>
-                <w:color w:val="000000"/>
-                <w:sz w:val="22"/>
-                <w:szCs w:val="22"/>
-              </w:rPr>
-              <w:t>0.01328871</w:t>
-            </w:r>
-          </w:p>
-        </w:tc>
-        <w:tc>
-          <w:tcPr>
-            <w:tcW w:w="1511" w:type="dxa"/>
-            <w:vAlign w:val="bottom"/>
-          </w:tcPr>
-          <w:p>
-            <w:pPr>
-              <w:rPr>
-                <w:rFonts w:ascii="Arial" w:hAnsi="Arial" w:cs="Arial"/>
-                <w:color w:val="000000"/>
-                <w:sz w:val="22"/>
-                <w:szCs w:val="22"/>
-              </w:rPr>
-            </w:pPr>
-            <w:r>
-              <w:rPr>
-                <w:rFonts w:ascii="Arial" w:hAnsi="Arial" w:cs="Arial"/>
-                <w:color w:val="000000"/>
-                <w:sz w:val="22"/>
-                <w:szCs w:val="22"/>
-              </w:rPr>
-              <w:t>0.06626742</w:t>
-            </w:r>
-          </w:p>
-        </w:tc>
-      </w:tr>
-    </w:tbl>
-    <w:tbl>
-      <w:tblPr>
-        <w:tblStyle w:val="TableGrid"/>
-        <w:tblpPr w:leftFromText="180" w:rightFromText="180" w:vertAnchor="page" w:horzAnchor="margin" w:tblpY="5020"/>
-        <w:tblW w:w="0" w:type="auto"/>
-        <w:tblLook w:val="04A0" w:firstRow="1" w:lastRow="0" w:firstColumn="1" w:lastColumn="0" w:noHBand="0" w:noVBand="1"/>
-      </w:tblPr>
-      <w:tblGrid>
-        <w:gridCol w:w="1705"/>
-        <w:gridCol w:w="3325"/>
-        <w:gridCol w:w="1430"/>
-        <w:gridCol w:w="1379"/>
-        <w:gridCol w:w="1511"/>
-      </w:tblGrid>
-      <w:tr>
-        <w:tc>
-          <w:tcPr>
             <w:tcW w:w="9350" w:type="dxa"/>
             <w:gridSpan w:val="5"/>
-            <w:shd w:val="clear" w:color="auto" w:fill="E7E6E6" w:themeFill="background2"/>
-            <w:vAlign w:val="bottom"/>
-          </w:tcPr>
-          <w:p>
-            <w:pPr>
-              <w:pStyle w:val="ListParagraph"/>
-              <w:numPr>
-                <w:ilvl w:val="0"/>
-                <w:numId w:val="1"/>
-              </w:numPr>
-              <w:rPr>
-                <w:rFonts w:ascii="Arial" w:hAnsi="Arial" w:cs="Arial"/>
-                <w:b/>
-                <w:bCs/>
-                <w:sz w:val="22"/>
-                <w:szCs w:val="22"/>
-              </w:rPr>
-            </w:pPr>
-            <w:r>
-              <w:rPr>
-                <w:rFonts w:ascii="Arial" w:hAnsi="Arial" w:cs="Arial"/>
-                <w:b/>
-                <w:bCs/>
-                <w:sz w:val="22"/>
-                <w:szCs w:val="22"/>
-              </w:rPr>
-              <w:t>Ros Response</w:t>
-            </w:r>
-            <w:r>
-              <w:rPr>
-                <w:rFonts w:ascii="Arial" w:hAnsi="Arial" w:cs="Arial"/>
-                <w:b/>
-                <w:bCs/>
-                <w:color w:val="000000"/>
-                <w:sz w:val="22"/>
-                <w:szCs w:val="22"/>
-              </w:rPr>
-              <w:t xml:space="preserve"> GO Terms Underrepresented in Starved </w:t>
-            </w:r>
-            <w:r>
-              <w:rPr>
-                <w:rFonts w:ascii="Arial" w:hAnsi="Arial" w:cs="Arial"/>
-                <w:b/>
-                <w:bCs/>
-                <w:color w:val="000000"/>
-                <w:sz w:val="22"/>
-                <w:szCs w:val="22"/>
-              </w:rPr>
-              <w:t>Sy</w:t>
-            </w:r>
-            <w:r>
-              <w:rPr>
-                <w:rFonts w:ascii="Arial" w:hAnsi="Arial" w:cs="Arial"/>
-                <w:b/>
-                <w:bCs/>
-                <w:color w:val="000000"/>
-                <w:sz w:val="22"/>
-                <w:szCs w:val="22"/>
-              </w:rPr>
-              <w:t>mbiotic Aiptasia</w:t>
+            <w:shd w:val="clear" w:color="auto" w:fill="auto"/>
+            <w:vAlign w:val="bottom"/>
+          </w:tcPr>
+          <w:p>
+            <w:pPr>
+              <w:jc w:val="center"/>
+              <w:rPr>
+                <w:rFonts w:ascii="Arial" w:hAnsi="Arial" w:cs="Arial"/>
+                <w:i/>
+                <w:iCs/>
+                <w:color w:val="000000"/>
+                <w:sz w:val="22"/>
+                <w:szCs w:val="22"/>
+              </w:rPr>
+            </w:pPr>
+            <w:r>
+              <w:rPr>
+                <w:rFonts w:ascii="Arial" w:hAnsi="Arial" w:cs="Arial"/>
+                <w:i/>
+                <w:iCs/>
+                <w:sz w:val="22"/>
+                <w:szCs w:val="22"/>
+              </w:rPr>
+              <w:t>R</w:t>
+            </w:r>
+            <w:r>
+              <w:rPr>
+                <w:rFonts w:ascii="Arial" w:hAnsi="Arial" w:cs="Arial"/>
+                <w:i/>
+                <w:iCs/>
+                <w:sz w:val="22"/>
+                <w:szCs w:val="22"/>
+              </w:rPr>
+              <w:t>OS</w:t>
+            </w:r>
+            <w:r>
+              <w:rPr>
+                <w:rFonts w:ascii="Arial" w:hAnsi="Arial" w:cs="Arial"/>
+                <w:i/>
+                <w:iCs/>
+                <w:sz w:val="22"/>
+                <w:szCs w:val="22"/>
+              </w:rPr>
+              <w:t xml:space="preserve"> Response</w:t>
+            </w:r>
+            <w:r>
+              <w:rPr>
+                <w:rFonts w:ascii="Arial" w:hAnsi="Arial" w:cs="Arial"/>
+                <w:i/>
+                <w:iCs/>
+                <w:color w:val="000000"/>
+                <w:sz w:val="22"/>
+                <w:szCs w:val="22"/>
+              </w:rPr>
+              <w:t xml:space="preserve"> GO Terms Underrepresented in Starved Symbiotic Aiptasia</w:t>
             </w:r>
           </w:p>
         </w:tc>
@@ -688,27 +646,64 @@
         <w:tc>
           <w:tcPr>
             <w:tcW w:w="1705" w:type="dxa"/>
-            <w:vAlign w:val="bottom"/>
-          </w:tcPr>
-          <w:p>
-            <w:pPr>
-              <w:rPr>
-                <w:rFonts w:ascii="Arial" w:hAnsi="Arial" w:cs="Arial"/>
-                <w:b/>
-                <w:bCs/>
-                <w:sz w:val="22"/>
-                <w:szCs w:val="22"/>
-              </w:rPr>
-            </w:pPr>
-            <w:r>
-              <w:rPr>
-                <w:rFonts w:ascii="Arial" w:hAnsi="Arial" w:cs="Arial"/>
-                <w:b/>
-                <w:bCs/>
-                <w:sz w:val="22"/>
-                <w:szCs w:val="22"/>
-              </w:rPr>
-              <w:t>GO Term</w:t>
+            <w:shd w:val="clear" w:color="auto" w:fill="D0CECE" w:themeFill="background2" w:themeFillShade="E6"/>
+            <w:vAlign w:val="bottom"/>
+          </w:tcPr>
+          <w:p>
+            <w:pPr>
+              <w:rPr>
+                <w:rFonts w:ascii="Arial" w:hAnsi="Arial" w:cs="Arial"/>
+                <w:color w:val="000000"/>
+                <w:sz w:val="22"/>
+                <w:szCs w:val="22"/>
+              </w:rPr>
+            </w:pPr>
+            <w:r>
+              <w:rPr>
+                <w:rFonts w:ascii="Arial" w:hAnsi="Arial" w:cs="Arial"/>
+                <w:color w:val="000000"/>
+                <w:sz w:val="22"/>
+                <w:szCs w:val="22"/>
+              </w:rPr>
+              <w:t>GO:0000303;</w:t>
+            </w:r>
+          </w:p>
+          <w:p>
+            <w:pPr>
+              <w:rPr>
+                <w:rFonts w:ascii="Arial" w:hAnsi="Arial" w:cs="Arial"/>
+                <w:color w:val="000000"/>
+                <w:sz w:val="22"/>
+                <w:szCs w:val="22"/>
+              </w:rPr>
+            </w:pPr>
+            <w:r>
+              <w:rPr>
+                <w:rFonts w:ascii="Arial" w:hAnsi="Arial" w:cs="Arial"/>
+                <w:color w:val="000000"/>
+                <w:sz w:val="22"/>
+                <w:szCs w:val="22"/>
+              </w:rPr>
+              <w:t>GO:0019430;</w:t>
+            </w:r>
+          </w:p>
+          <w:p>
+            <w:pPr>
+              <w:rPr>
+                <w:rFonts w:ascii="Arial" w:hAnsi="Arial" w:cs="Arial"/>
+                <w:color w:val="000000"/>
+                <w:sz w:val="22"/>
+                <w:szCs w:val="22"/>
+              </w:rPr>
+            </w:pPr>
+            <w:r>
+              <w:rPr>
+                <w:rFonts w:ascii="Arial" w:hAnsi="Arial" w:cs="Arial"/>
+                <w:color w:val="000000"/>
+                <w:sz w:val="22"/>
+                <w:szCs w:val="22"/>
+              </w:rPr>
+              <w:t>GO:0071451</w:t>
             </w:r>
           </w:p>
         </w:tc>
@@ -721,21 +716,19 @@
             <w:pPr>
               <w:rPr>
                 <w:rFonts w:ascii="Arial" w:hAnsi="Arial" w:cs="Arial"/>
-                <w:b/>
-                <w:bCs/>
-                <w:sz w:val="22"/>
-                <w:szCs w:val="22"/>
-              </w:rPr>
-            </w:pPr>
-            <w:r>
-              <w:rPr>
-                <w:rFonts w:ascii="Arial" w:hAnsi="Arial" w:cs="Arial"/>
-                <w:b/>
-                <w:bCs/>
-                <w:sz w:val="22"/>
-                <w:szCs w:val="22"/>
-              </w:rPr>
-              <w:t>Name</w:t>
+                <w:color w:val="000000"/>
+                <w:sz w:val="22"/>
+                <w:szCs w:val="22"/>
+              </w:rPr>
+            </w:pPr>
+            <w:r>
+              <w:rPr>
+                <w:rFonts w:ascii="Arial" w:hAnsi="Arial" w:cs="Arial"/>
+                <w:color w:val="000000"/>
+                <w:sz w:val="22"/>
+                <w:szCs w:val="22"/>
+              </w:rPr>
+              <w:t>response to superoxide</w:t>
             </w:r>
           </w:p>
         </w:tc>
@@ -748,21 +741,19 @@
             <w:pPr>
               <w:rPr>
                 <w:rFonts w:ascii="Arial" w:hAnsi="Arial" w:cs="Arial"/>
-                <w:b/>
-                <w:bCs/>
-                <w:sz w:val="22"/>
-                <w:szCs w:val="22"/>
-              </w:rPr>
-            </w:pPr>
-            <w:r>
-              <w:rPr>
-                <w:rFonts w:ascii="Arial" w:hAnsi="Arial" w:cs="Arial"/>
-                <w:b/>
-                <w:bCs/>
-                <w:sz w:val="22"/>
-                <w:szCs w:val="22"/>
-              </w:rPr>
-              <w:t>Delta Rank Value</w:t>
+                <w:color w:val="000000"/>
+                <w:sz w:val="22"/>
+                <w:szCs w:val="22"/>
+              </w:rPr>
+            </w:pPr>
+            <w:r>
+              <w:rPr>
+                <w:rFonts w:ascii="Arial" w:hAnsi="Arial" w:cs="Arial"/>
+                <w:color w:val="000000"/>
+                <w:sz w:val="22"/>
+                <w:szCs w:val="22"/>
+              </w:rPr>
+              <w:t>-2172</w:t>
             </w:r>
           </w:p>
         </w:tc>
@@ -775,21 +766,19 @@
             <w:pPr>
               <w:rPr>
                 <w:rFonts w:ascii="Arial" w:hAnsi="Arial" w:cs="Arial"/>
-                <w:b/>
-                <w:bCs/>
-                <w:sz w:val="22"/>
-                <w:szCs w:val="22"/>
-              </w:rPr>
-            </w:pPr>
-            <w:r>
-              <w:rPr>
-                <w:rFonts w:ascii="Arial" w:hAnsi="Arial" w:cs="Arial"/>
-                <w:b/>
-                <w:bCs/>
-                <w:sz w:val="22"/>
-                <w:szCs w:val="22"/>
-              </w:rPr>
-              <w:t>P-value</w:t>
+                <w:color w:val="000000"/>
+                <w:sz w:val="22"/>
+                <w:szCs w:val="22"/>
+              </w:rPr>
+            </w:pPr>
+            <w:r>
+              <w:rPr>
+                <w:rFonts w:ascii="Arial" w:hAnsi="Arial" w:cs="Arial"/>
+                <w:color w:val="000000"/>
+                <w:sz w:val="22"/>
+                <w:szCs w:val="22"/>
+              </w:rPr>
+              <w:t>0.00718584</w:t>
             </w:r>
           </w:p>
         </w:tc>
@@ -802,21 +791,19 @@
             <w:pPr>
               <w:rPr>
                 <w:rFonts w:ascii="Arial" w:hAnsi="Arial" w:cs="Arial"/>
-                <w:b/>
-                <w:bCs/>
-                <w:sz w:val="22"/>
-                <w:szCs w:val="22"/>
-              </w:rPr>
-            </w:pPr>
-            <w:r>
-              <w:rPr>
-                <w:rFonts w:ascii="Arial" w:hAnsi="Arial" w:cs="Arial"/>
-                <w:b/>
-                <w:bCs/>
-                <w:sz w:val="22"/>
-                <w:szCs w:val="22"/>
-              </w:rPr>
-              <w:t>P-adjusted Value</w:t>
+                <w:color w:val="000000"/>
+                <w:sz w:val="22"/>
+                <w:szCs w:val="22"/>
+              </w:rPr>
+            </w:pPr>
+            <w:r>
+              <w:rPr>
+                <w:rFonts w:ascii="Arial" w:hAnsi="Arial" w:cs="Arial"/>
+                <w:color w:val="000000"/>
+                <w:sz w:val="22"/>
+                <w:szCs w:val="22"/>
+              </w:rPr>
+              <w:t>0.055403</w:t>
             </w:r>
           </w:p>
         </w:tc>
@@ -825,63 +812,26 @@
         <w:tc>
           <w:tcPr>
             <w:tcW w:w="1705" w:type="dxa"/>
-            <w:vAlign w:val="bottom"/>
-          </w:tcPr>
-          <w:p>
-            <w:pPr>
-              <w:rPr>
-                <w:rFonts w:ascii="Arial" w:hAnsi="Arial" w:cs="Arial"/>
-                <w:color w:val="000000"/>
-                <w:sz w:val="22"/>
-                <w:szCs w:val="22"/>
-              </w:rPr>
-            </w:pPr>
-            <w:r>
-              <w:rPr>
-                <w:rFonts w:ascii="Arial" w:hAnsi="Arial" w:cs="Arial"/>
-                <w:color w:val="000000"/>
-                <w:sz w:val="22"/>
-                <w:szCs w:val="22"/>
-              </w:rPr>
-              <w:t>GO:0000303;</w:t>
-            </w:r>
-          </w:p>
-          <w:p>
-            <w:pPr>
-              <w:rPr>
-                <w:rFonts w:ascii="Arial" w:hAnsi="Arial" w:cs="Arial"/>
-                <w:color w:val="000000"/>
-                <w:sz w:val="22"/>
-                <w:szCs w:val="22"/>
-              </w:rPr>
-            </w:pPr>
-            <w:r>
-              <w:rPr>
-                <w:rFonts w:ascii="Arial" w:hAnsi="Arial" w:cs="Arial"/>
-                <w:color w:val="000000"/>
-                <w:sz w:val="22"/>
-                <w:szCs w:val="22"/>
-              </w:rPr>
-              <w:t>GO:0019430;</w:t>
-            </w:r>
-          </w:p>
-          <w:p>
-            <w:pPr>
-              <w:rPr>
-                <w:rFonts w:ascii="Arial" w:hAnsi="Arial" w:cs="Arial"/>
-                <w:color w:val="000000"/>
-                <w:sz w:val="22"/>
-                <w:szCs w:val="22"/>
-              </w:rPr>
-            </w:pPr>
-            <w:r>
-              <w:rPr>
-                <w:rFonts w:ascii="Arial" w:hAnsi="Arial" w:cs="Arial"/>
-                <w:color w:val="000000"/>
-                <w:sz w:val="22"/>
-                <w:szCs w:val="22"/>
-              </w:rPr>
-              <w:t>GO:0071451</w:t>
+            <w:shd w:val="clear" w:color="auto" w:fill="D0CECE" w:themeFill="background2" w:themeFillShade="E6"/>
+            <w:vAlign w:val="bottom"/>
+          </w:tcPr>
+          <w:p>
+            <w:pPr>
+              <w:rPr>
+                <w:rFonts w:ascii="Arial" w:hAnsi="Arial" w:cs="Arial"/>
+                <w:color w:val="000000"/>
+                <w:sz w:val="22"/>
+                <w:szCs w:val="22"/>
+              </w:rPr>
+            </w:pPr>
+            <w:r>
+              <w:rPr>
+                <w:rFonts w:ascii="Arial" w:hAnsi="Arial" w:cs="Arial"/>
+                <w:color w:val="000000"/>
+                <w:sz w:val="22"/>
+                <w:szCs w:val="22"/>
+              </w:rPr>
+              <w:t>GO:0006801</w:t>
             </w:r>
           </w:p>
         </w:tc>
@@ -906,7 +856,7 @@
                 <w:sz w:val="22"/>
                 <w:szCs w:val="22"/>
               </w:rPr>
-              <w:t>response to superoxide</w:t>
+              <w:t>superoxide metabolic process</w:t>
             </w:r>
           </w:p>
         </w:tc>
@@ -931,7 +881,7 @@
                 <w:sz w:val="22"/>
                 <w:szCs w:val="22"/>
               </w:rPr>
-              <w:t>-2172</w:t>
+              <w:t>-1512</w:t>
             </w:r>
           </w:p>
         </w:tc>
@@ -956,7 +906,7 @@
                 <w:sz w:val="22"/>
                 <w:szCs w:val="22"/>
               </w:rPr>
-              <w:t>0.00718584</w:t>
+              <w:t>0.01265835</w:t>
             </w:r>
           </w:p>
         </w:tc>
@@ -981,7 +931,7 @@
                 <w:sz w:val="22"/>
                 <w:szCs w:val="22"/>
               </w:rPr>
-              <w:t>0.055403</w:t>
+              <w:t>0.08402683</w:t>
             </w:r>
           </w:p>
         </w:tc>
@@ -990,133 +940,7 @@
         <w:tc>
           <w:tcPr>
             <w:tcW w:w="1705" w:type="dxa"/>
-            <w:vAlign w:val="bottom"/>
-          </w:tcPr>
-          <w:p>
-            <w:pPr>
-              <w:rPr>
-                <w:rFonts w:ascii="Arial" w:hAnsi="Arial" w:cs="Arial"/>
-                <w:color w:val="000000"/>
-                <w:sz w:val="22"/>
-                <w:szCs w:val="22"/>
-              </w:rPr>
-            </w:pPr>
-            <w:r>
-              <w:rPr>
-                <w:rFonts w:ascii="Arial" w:hAnsi="Arial" w:cs="Arial"/>
-                <w:color w:val="000000"/>
-                <w:sz w:val="22"/>
-                <w:szCs w:val="22"/>
-              </w:rPr>
-              <w:t>GO:0006801</w:t>
-            </w:r>
-          </w:p>
-        </w:tc>
-        <w:tc>
-          <w:tcPr>
-            <w:tcW w:w="3325" w:type="dxa"/>
-            <w:vAlign w:val="bottom"/>
-          </w:tcPr>
-          <w:p>
-            <w:pPr>
-              <w:rPr>
-                <w:rFonts w:ascii="Arial" w:hAnsi="Arial" w:cs="Arial"/>
-                <w:color w:val="000000"/>
-                <w:sz w:val="22"/>
-                <w:szCs w:val="22"/>
-              </w:rPr>
-            </w:pPr>
-            <w:r>
-              <w:rPr>
-                <w:rFonts w:ascii="Arial" w:hAnsi="Arial" w:cs="Arial"/>
-                <w:color w:val="000000"/>
-                <w:sz w:val="22"/>
-                <w:szCs w:val="22"/>
-              </w:rPr>
-              <w:t>superoxide metabolic process</w:t>
-            </w:r>
-          </w:p>
-        </w:tc>
-        <w:tc>
-          <w:tcPr>
-            <w:tcW w:w="1430" w:type="dxa"/>
-            <w:vAlign w:val="bottom"/>
-          </w:tcPr>
-          <w:p>
-            <w:pPr>
-              <w:rPr>
-                <w:rFonts w:ascii="Arial" w:hAnsi="Arial" w:cs="Arial"/>
-                <w:color w:val="000000"/>
-                <w:sz w:val="22"/>
-                <w:szCs w:val="22"/>
-              </w:rPr>
-            </w:pPr>
-            <w:r>
-              <w:rPr>
-                <w:rFonts w:ascii="Arial" w:hAnsi="Arial" w:cs="Arial"/>
-                <w:color w:val="000000"/>
-                <w:sz w:val="22"/>
-                <w:szCs w:val="22"/>
-              </w:rPr>
-              <w:t>-1512</w:t>
-            </w:r>
-          </w:p>
-        </w:tc>
-        <w:tc>
-          <w:tcPr>
-            <w:tcW w:w="1379" w:type="dxa"/>
-            <w:vAlign w:val="bottom"/>
-          </w:tcPr>
-          <w:p>
-            <w:pPr>
-              <w:rPr>
-                <w:rFonts w:ascii="Arial" w:hAnsi="Arial" w:cs="Arial"/>
-                <w:color w:val="000000"/>
-                <w:sz w:val="22"/>
-                <w:szCs w:val="22"/>
-              </w:rPr>
-            </w:pPr>
-            <w:r>
-              <w:rPr>
-                <w:rFonts w:ascii="Arial" w:hAnsi="Arial" w:cs="Arial"/>
-                <w:color w:val="000000"/>
-                <w:sz w:val="22"/>
-                <w:szCs w:val="22"/>
-              </w:rPr>
-              <w:t>0.01265835</w:t>
-            </w:r>
-          </w:p>
-        </w:tc>
-        <w:tc>
-          <w:tcPr>
-            <w:tcW w:w="1511" w:type="dxa"/>
-            <w:vAlign w:val="bottom"/>
-          </w:tcPr>
-          <w:p>
-            <w:pPr>
-              <w:rPr>
-                <w:rFonts w:ascii="Arial" w:hAnsi="Arial" w:cs="Arial"/>
-                <w:color w:val="000000"/>
-                <w:sz w:val="22"/>
-                <w:szCs w:val="22"/>
-              </w:rPr>
-            </w:pPr>
-            <w:r>
-              <w:rPr>
-                <w:rFonts w:ascii="Arial" w:hAnsi="Arial" w:cs="Arial"/>
-                <w:color w:val="000000"/>
-                <w:sz w:val="22"/>
-                <w:szCs w:val="22"/>
-              </w:rPr>
-              <w:t>0.08402683</w:t>
-            </w:r>
-          </w:p>
-        </w:tc>
-      </w:tr>
-      <w:tr>
-        <w:tc>
-          <w:tcPr>
-            <w:tcW w:w="1705" w:type="dxa"/>
+            <w:shd w:val="clear" w:color="auto" w:fill="D0CECE" w:themeFill="background2" w:themeFillShade="E6"/>
             <w:vAlign w:val="bottom"/>
           </w:tcPr>
           <w:p>

</xml_diff>